<commit_message>
some minor changes on the labels
</commit_message>
<xml_diff>
--- a/figures/readme.docx
+++ b/figures/readme.docx
@@ -52,11 +52,6 @@
     </w:p>
     <w:p/>
     <w:p>
-      <w:pPr>
-        <w:rPr>
-          <w:rFonts w:hint="eastAsia"/>
-        </w:rPr>
-      </w:pPr>
       <w:r>
         <w:t>2</w:t>
       </w:r>
@@ -76,89 +71,118 @@
         <w:t>:</w:t>
       </w:r>
       <w:r>
+        <w:t xml:space="preserve"> OBS.py</w:t>
+      </w:r>
+    </w:p>
+    <w:p/>
+    <w:p>
+      <w:r>
+        <w:t>3</w:t>
+      </w:r>
+      <w:r>
+        <w:t xml:space="preserve">, </w:t>
+      </w:r>
+      <w:r>
+        <w:t>Figure 5</w:t>
+      </w:r>
+    </w:p>
+    <w:p/>
+    <w:p>
+      <w:r>
+        <w:t>NLCD_TC.py: this is to</w:t>
+      </w:r>
+      <w:r>
+        <w:t xml:space="preserve"> analyze the results with </w:t>
+      </w:r>
+      <w:proofErr w:type="spellStart"/>
+      <w:r>
+        <w:t>Qah</w:t>
+      </w:r>
+      <w:proofErr w:type="spellEnd"/>
+      <w:r>
+        <w:t xml:space="preserve"> = 10 W/m2 and</w:t>
+      </w:r>
+      <w:r>
         <w:t xml:space="preserve"> </w:t>
       </w:r>
       <w:r>
-        <w:t>OBS.py</w:t>
-      </w:r>
-    </w:p>
-    <w:p/>
-    <w:p>
-      <w:r>
-        <w:t>3</w:t>
+        <w:t>produce figure 5 (which is figures/</w:t>
+      </w:r>
+      <w:r>
+        <w:t>NLCD_combined_TC.png</w:t>
+      </w:r>
+      <w:r>
+        <w:t>)</w:t>
+      </w:r>
+    </w:p>
+    <w:p>
+      <w:r>
+        <w:t xml:space="preserve">NLCD_TC_AH50.py: this is to analyze the results with </w:t>
+      </w:r>
+      <w:proofErr w:type="spellStart"/>
+      <w:r>
+        <w:t>Qah</w:t>
+      </w:r>
+      <w:proofErr w:type="spellEnd"/>
+      <w:r>
+        <w:t xml:space="preserve"> = 50 W/m2</w:t>
+      </w:r>
+      <w:r>
+        <w:t xml:space="preserve"> (but figures not used)</w:t>
+      </w:r>
+    </w:p>
+    <w:p>
+      <w:r>
+        <w:t xml:space="preserve">NLCD_TC_AH50.py: this is to analyze the results with </w:t>
+      </w:r>
+      <w:proofErr w:type="spellStart"/>
+      <w:r>
+        <w:t>Qah</w:t>
+      </w:r>
+      <w:proofErr w:type="spellEnd"/>
+      <w:r>
+        <w:t xml:space="preserve"> = 100 W/m2</w:t>
+      </w:r>
+      <w:r>
+        <w:t xml:space="preserve"> (but figures not used)</w:t>
+      </w:r>
+    </w:p>
+    <w:p/>
+    <w:p>
+      <w:r>
+        <w:t>4</w:t>
       </w:r>
       <w:r>
         <w:t xml:space="preserve">, </w:t>
       </w:r>
       <w:r>
-        <w:t>Figure 5</w:t>
-      </w:r>
-    </w:p>
-    <w:p/>
-    <w:p>
-      <w:r>
-        <w:t>NLCD_TC.py: this is to</w:t>
-      </w:r>
-      <w:r>
-        <w:t xml:space="preserve"> analyze the results with Qah = 10 W/m2 and</w:t>
+        <w:t>Figure 6</w:t>
+      </w:r>
+    </w:p>
+    <w:p/>
+    <w:p>
+      <w:r>
+        <w:t>NLCD_decomposition.py:</w:t>
       </w:r>
       <w:r>
         <w:t xml:space="preserve"> </w:t>
       </w:r>
       <w:r>
-        <w:t>produce figure 5 (which is figures/</w:t>
-      </w:r>
-      <w:r>
-        <w:t>NLCD_combined_TC.png</w:t>
-      </w:r>
-      <w:r>
-        <w:t>)</w:t>
-      </w:r>
-    </w:p>
-    <w:p>
-      <w:r>
-        <w:t>NLCD_TC_AH50.py: this is to analyze the results with Qah = 50 W/m2</w:t>
-      </w:r>
-      <w:r>
-        <w:t xml:space="preserve"> (but figures not used)</w:t>
-      </w:r>
-    </w:p>
-    <w:p>
-      <w:r>
-        <w:t>NLCD_TC_AH50.py: this is to analyze the results with Qah = 100 W/m2</w:t>
-      </w:r>
-      <w:r>
-        <w:t xml:space="preserve"> (but figures not used)</w:t>
-      </w:r>
-    </w:p>
-    <w:p/>
-    <w:p>
-      <w:r>
-        <w:t>4</w:t>
-      </w:r>
-      <w:r>
-        <w:t xml:space="preserve">, </w:t>
-      </w:r>
-      <w:r>
-        <w:t>Figure 6</w:t>
-      </w:r>
-    </w:p>
-    <w:p/>
-    <w:p>
-      <w:r>
-        <w:t>NLCD_decomposition.py:</w:t>
-      </w:r>
-      <w:r>
-        <w:t xml:space="preserve"> </w:t>
-      </w:r>
-      <w:r>
         <w:t xml:space="preserve">this is to decompose the TC contributions with </w:t>
       </w:r>
       <w:r>
         <w:t>different methods of handling AH</w:t>
       </w:r>
       <w:r>
-        <w:t xml:space="preserve"> but for Qah = 10 W/m2</w:t>
+        <w:t xml:space="preserve"> but for </w:t>
+      </w:r>
+      <w:proofErr w:type="spellStart"/>
+      <w:r>
+        <w:t>Qah</w:t>
+      </w:r>
+      <w:proofErr w:type="spellEnd"/>
+      <w:r>
+        <w:t xml:space="preserve"> = 10 W/m2</w:t>
       </w:r>
     </w:p>
     <w:p>
@@ -166,7 +190,15 @@
         <w:t>NLCD_decomposition_AH50.py:</w:t>
       </w:r>
       <w:r>
-        <w:t xml:space="preserve"> for Qah = 50 W/m2</w:t>
+        <w:t xml:space="preserve"> for </w:t>
+      </w:r>
+      <w:proofErr w:type="spellStart"/>
+      <w:r>
+        <w:t>Qah</w:t>
+      </w:r>
+      <w:proofErr w:type="spellEnd"/>
+      <w:r>
+        <w:t xml:space="preserve"> = 50 W/m2</w:t>
       </w:r>
     </w:p>
     <w:p>
@@ -174,10 +206,22 @@
         <w:t>NLCD_decomposition_AH100.py:</w:t>
       </w:r>
       <w:r>
-        <w:t xml:space="preserve"> for Qah = 100 W/m2</w:t>
-      </w:r>
-    </w:p>
-    <w:p/>
+        <w:t xml:space="preserve"> for </w:t>
+      </w:r>
+      <w:proofErr w:type="spellStart"/>
+      <w:r>
+        <w:t>Qah</w:t>
+      </w:r>
+      <w:proofErr w:type="spellEnd"/>
+      <w:r>
+        <w:t xml:space="preserve"> = 100 W/m2</w:t>
+      </w:r>
+    </w:p>
+    <w:p>
+      <w:r>
+        <w:t xml:space="preserve">The final figure is a combination of the three. </w:t>
+      </w:r>
+    </w:p>
     <w:p/>
     <w:p>
       <w:r>
@@ -198,9 +242,11 @@
       <w:r>
         <w:t xml:space="preserve"> with </w:t>
       </w:r>
+      <w:proofErr w:type="spellStart"/>
       <w:r>
         <w:t>AH_option_to_study</w:t>
       </w:r>
+      <w:proofErr w:type="spellEnd"/>
       <w:r>
         <w:t xml:space="preserve"> = 2</w:t>
       </w:r>
@@ -217,7 +263,15 @@
         <w:t xml:space="preserve">which </w:t>
       </w:r>
       <w:r>
-        <w:t xml:space="preserve">produces a similar figure but for Qah = 10 W/m2. </w:t>
+        <w:t xml:space="preserve">produces a similar figure but for </w:t>
+      </w:r>
+      <w:proofErr w:type="spellStart"/>
+      <w:r>
+        <w:t>Qah</w:t>
+      </w:r>
+      <w:proofErr w:type="spellEnd"/>
+      <w:r>
+        <w:t xml:space="preserve"> = 10 W/m2. </w:t>
       </w:r>
       <w:r>
         <w:t>NLCD_decomposition_4cases</w:t>

</xml_diff>